<commit_message>
feat: adicionando auditoria em crud de usuarios
</commit_message>
<xml_diff>
--- a/meu prompt de continuacao.docx
+++ b/meu prompt de continuacao.docx
@@ -107,19 +107,40 @@
     </w:p>
     <w:p>
       <w:r>
-        <w:t>sempre coloque comentários no padrão “</w:t>
+        <w:t>código completo copy/paste</w:t>
+      </w:r>
+      <w:r>
+        <w:t xml:space="preserve"> no meu </w:t>
       </w:r>
       <w:proofErr w:type="spellStart"/>
       <w:r>
-        <w:t>javadoc</w:t>
+        <w:t>workspace</w:t>
       </w:r>
       <w:proofErr w:type="spellEnd"/>
       <w:r>
-        <w:t>” no cabeçalho do código e um comentário adicional no inicio de cada método para mais clareza</w:t>
-      </w:r>
+        <w:t xml:space="preserve">, não quero </w:t>
+      </w:r>
+      <w:proofErr w:type="spellStart"/>
+      <w:r>
+        <w:t>snippets</w:t>
+      </w:r>
+      <w:proofErr w:type="spellEnd"/>
     </w:p>
     <w:p>
       <w:r>
+        <w:t>sempre coloque comentários no padrão “</w:t>
+      </w:r>
+      <w:proofErr w:type="spellStart"/>
+      <w:r>
+        <w:t>javadoc</w:t>
+      </w:r>
+      <w:proofErr w:type="spellEnd"/>
+      <w:r>
+        <w:t>” no cabeçalho do código e um comentário adicional no inicio de cada método para mais clareza</w:t>
+      </w:r>
+    </w:p>
+    <w:p>
+      <w:r>
         <w:t xml:space="preserve">Eu SEMPRE dropo o banco e rodo </w:t>
       </w:r>
       <w:proofErr w:type="spellStart"/>
@@ -128,15 +149,7 @@
       </w:r>
       <w:proofErr w:type="spellEnd"/>
       <w:r>
-        <w:t xml:space="preserve"> do zero. Quero tudo pronto para copiar e colar no meu </w:t>
-      </w:r>
-      <w:proofErr w:type="spellStart"/>
-      <w:r>
-        <w:t>workspace</w:t>
-      </w:r>
-      <w:proofErr w:type="spellEnd"/>
-      <w:r>
-        <w:t>.</w:t>
+        <w:t xml:space="preserve"> do zero. </w:t>
       </w:r>
     </w:p>
     <w:p>

</xml_diff>